<commit_message>
Update for a few fixes.
</commit_message>
<xml_diff>
--- a/zzBrokenISETBioTutorialsList.docx
+++ b/zzBrokenISETBioTutorialsList.docx
@@ -33,41 +33,7 @@
           <w:sz w:val="15"/>
           <w:szCs w:val="15"/>
         </w:rPr>
-        <w:t>/Users/dhb/Documents/MATLAB/toolboxes/isetbio/tutorials/adaptiveOptics/t_AOBleachingKinetics.m -- BROKEN!</w:t>
-      </w:r>
-    </w:p>
-    <w:p>
-      <w:pPr>
-        <w:rPr>
-          <w:rFonts w:asciiTheme="majorHAnsi" w:hAnsiTheme="majorHAnsi" w:cstheme="majorHAnsi"/>
-          <w:sz w:val="15"/>
-          <w:szCs w:val="15"/>
-        </w:rPr>
-      </w:pPr>
-      <w:r>
-        <w:rPr>
-          <w:rFonts w:asciiTheme="majorHAnsi" w:hAnsiTheme="majorHAnsi" w:cstheme="majorHAnsi"/>
-          <w:sz w:val="15"/>
-          <w:szCs w:val="15"/>
-        </w:rPr>
         <w:t>/Users/dhb/Documents/MATLAB/toolboxes/isetbio/tutorials/adaptiveOptics/t_AODisplay.m -- BROKEN!</w:t>
-      </w:r>
-    </w:p>
-    <w:p>
-      <w:pPr>
-        <w:rPr>
-          <w:rFonts w:asciiTheme="majorHAnsi" w:hAnsiTheme="majorHAnsi" w:cstheme="majorHAnsi"/>
-          <w:sz w:val="15"/>
-          <w:szCs w:val="15"/>
-        </w:rPr>
-      </w:pPr>
-      <w:r>
-        <w:rPr>
-          <w:rFonts w:asciiTheme="majorHAnsi" w:hAnsiTheme="majorHAnsi" w:cstheme="majorHAnsi"/>
-          <w:sz w:val="15"/>
-          <w:szCs w:val="15"/>
-        </w:rPr>
-        <w:t>/Users/dhb/Documents/MATLAB/toolboxes/isetbio/tutorials/adaptiveOptics/t_noLcaOptics.m -- BROKEN!</w:t>
       </w:r>
     </w:p>
     <w:p>
@@ -1255,41 +1221,41 @@
           <w:sz w:val="15"/>
           <w:szCs w:val="15"/>
         </w:rPr>
+        <w:t>/Users/dhb/Documents/MATLAB/toolboxes/isetbio/tutorials/outersegment/advancedTutorials_os/t_osTimeStep.m -- BROKEN!</w:t>
+      </w:r>
+    </w:p>
+    <w:p>
+      <w:pPr>
+        <w:rPr>
+          <w:rFonts w:asciiTheme="majorHAnsi" w:hAnsiTheme="majorHAnsi" w:cstheme="majorHAnsi"/>
+          <w:sz w:val="15"/>
+          <w:szCs w:val="15"/>
+        </w:rPr>
+      </w:pPr>
+      <w:r>
+        <w:rPr>
+          <w:rFonts w:asciiTheme="majorHAnsi" w:hAnsiTheme="majorHAnsi" w:cstheme="majorHAnsi"/>
+          <w:sz w:val="15"/>
+          <w:szCs w:val="15"/>
+        </w:rPr>
+        <w:t>/Users/dhb/Documents/MATLAB/toolboxes/isetbio/tutorials/outersegment/underDevelopment_os/t_osCurrentsVsLuminanceLevel.m -- BROKEN!</w:t>
+      </w:r>
+    </w:p>
+    <w:p>
+      <w:pPr>
+        <w:rPr>
+          <w:rFonts w:asciiTheme="majorHAnsi" w:hAnsiTheme="majorHAnsi" w:cstheme="majorHAnsi"/>
+          <w:sz w:val="15"/>
+          <w:szCs w:val="15"/>
+        </w:rPr>
+      </w:pPr>
+      <w:r>
+        <w:rPr>
+          <w:rFonts w:asciiTheme="majorHAnsi" w:hAnsiTheme="majorHAnsi" w:cstheme="majorHAnsi"/>
+          <w:sz w:val="15"/>
+          <w:szCs w:val="15"/>
+        </w:rPr>
         <w:lastRenderedPageBreak/>
-        <w:t>/Users/dhb/Documents/MATLAB/toolboxes/isetbio/tutorials/outersegment/advancedTutorials_os/t_osTimeStep.m -- BROKEN!</w:t>
-      </w:r>
-    </w:p>
-    <w:p>
-      <w:pPr>
-        <w:rPr>
-          <w:rFonts w:asciiTheme="majorHAnsi" w:hAnsiTheme="majorHAnsi" w:cstheme="majorHAnsi"/>
-          <w:sz w:val="15"/>
-          <w:szCs w:val="15"/>
-        </w:rPr>
-      </w:pPr>
-      <w:r>
-        <w:rPr>
-          <w:rFonts w:asciiTheme="majorHAnsi" w:hAnsiTheme="majorHAnsi" w:cstheme="majorHAnsi"/>
-          <w:sz w:val="15"/>
-          <w:szCs w:val="15"/>
-        </w:rPr>
-        <w:t>/Users/dhb/Documents/MATLAB/toolboxes/isetbio/tutorials/outersegment/underDevelopment_os/t_osCurrentsVsLuminanceLevel.m -- BROKEN!</w:t>
-      </w:r>
-    </w:p>
-    <w:p>
-      <w:pPr>
-        <w:rPr>
-          <w:rFonts w:asciiTheme="majorHAnsi" w:hAnsiTheme="majorHAnsi" w:cstheme="majorHAnsi"/>
-          <w:sz w:val="15"/>
-          <w:szCs w:val="15"/>
-        </w:rPr>
-      </w:pPr>
-      <w:r>
-        <w:rPr>
-          <w:rFonts w:asciiTheme="majorHAnsi" w:hAnsiTheme="majorHAnsi" w:cstheme="majorHAnsi"/>
-          <w:sz w:val="15"/>
-          <w:szCs w:val="15"/>
-        </w:rPr>
         <w:t>/Users/dhb/Documents/MATLAB/toolboxes/isetbio/tutorials/recipes/t_computingWithCustomPSFs.m -- BROKEN!</w:t>
       </w:r>
     </w:p>

</xml_diff>